<commit_message>
Create a class named Binary Search tree in which you have 2 insert operations.
</commit_message>
<xml_diff>
--- a/Daily Tasks/Day15_113203635_Kunal.docx
+++ b/Daily Tasks/Day15_113203635_Kunal.docx
@@ -74,7 +74,7 @@
           <w:sz w:val="20"/>
           <w:szCs w:val="20"/>
         </w:rPr>
-        <w:t>// Task001: Create a node  for a tree and include a constructor.</w:t>
+        <w:t>// Task001: Create a node for a tree and include a constructor.</w:t>
       </w:r>
       <w:r>
         <w:rPr>
@@ -937,8 +937,940 @@
       </w:r>
     </w:p>
     <w:p/>
-    <w:p/>
-    <w:p/>
+    <w:p>
+      <w:pPr>
+        <w:pStyle w:val="HTMLPreformatted"/>
+        <w:shd w:val="clear" w:color="auto" w:fill="1E1F22"/>
+        <w:rPr>
+          <w:color w:val="BCBEC4"/>
+        </w:rPr>
+      </w:pPr>
+      <w:r>
+        <w:rPr>
+          <w:color w:val="7A7E85"/>
+        </w:rPr>
+        <w:lastRenderedPageBreak/>
+        <w:t>// Task002: Create a class named Binary Search tree</w:t>
+      </w:r>
+      <w:r>
+        <w:rPr>
+          <w:color w:val="7A7E85"/>
+        </w:rPr>
+        <w:br/>
+        <w:t>// in which you have 2 insert operations</w:t>
+      </w:r>
+      <w:r>
+        <w:rPr>
+          <w:color w:val="7A7E85"/>
+        </w:rPr>
+        <w:br/>
+      </w:r>
+      <w:r>
+        <w:rPr>
+          <w:color w:val="7A7E85"/>
+        </w:rPr>
+        <w:br/>
+      </w:r>
+      <w:r>
+        <w:rPr>
+          <w:color w:val="CF8E6D"/>
+        </w:rPr>
+        <w:t xml:space="preserve">package </w:t>
+      </w:r>
+      <w:r>
+        <w:rPr>
+          <w:color w:val="BCBEC4"/>
+        </w:rPr>
+        <w:t>Trees;</w:t>
+      </w:r>
+      <w:r>
+        <w:rPr>
+          <w:color w:val="BCBEC4"/>
+        </w:rPr>
+        <w:br/>
+      </w:r>
+      <w:r>
+        <w:rPr>
+          <w:color w:val="BCBEC4"/>
+        </w:rPr>
+        <w:br/>
+      </w:r>
+      <w:r>
+        <w:rPr>
+          <w:color w:val="CF8E6D"/>
+        </w:rPr>
+        <w:t xml:space="preserve">class </w:t>
+      </w:r>
+      <w:proofErr w:type="spellStart"/>
+      <w:r>
+        <w:rPr>
+          <w:color w:val="BCBEC4"/>
+        </w:rPr>
+        <w:t>BSTree</w:t>
+      </w:r>
+      <w:proofErr w:type="spellEnd"/>
+      <w:r>
+        <w:rPr>
+          <w:color w:val="BCBEC4"/>
+        </w:rPr>
+        <w:t>{</w:t>
+      </w:r>
+      <w:r>
+        <w:rPr>
+          <w:color w:val="BCBEC4"/>
+        </w:rPr>
+        <w:br/>
+        <w:t xml:space="preserve">    Node </w:t>
+      </w:r>
+      <w:r>
+        <w:rPr>
+          <w:color w:val="C77DBB"/>
+        </w:rPr>
+        <w:t>root</w:t>
+      </w:r>
+      <w:r>
+        <w:rPr>
+          <w:color w:val="BCBEC4"/>
+        </w:rPr>
+        <w:t>;</w:t>
+      </w:r>
+      <w:r>
+        <w:rPr>
+          <w:color w:val="BCBEC4"/>
+        </w:rPr>
+        <w:br/>
+      </w:r>
+      <w:r>
+        <w:rPr>
+          <w:color w:val="BCBEC4"/>
+        </w:rPr>
+        <w:br/>
+        <w:t xml:space="preserve">    </w:t>
+      </w:r>
+      <w:r>
+        <w:rPr>
+          <w:color w:val="CF8E6D"/>
+        </w:rPr>
+        <w:t xml:space="preserve">public void </w:t>
+      </w:r>
+      <w:r>
+        <w:rPr>
+          <w:color w:val="56A8F5"/>
+        </w:rPr>
+        <w:t>insert</w:t>
+      </w:r>
+      <w:r>
+        <w:rPr>
+          <w:color w:val="BCBEC4"/>
+        </w:rPr>
+        <w:t>(</w:t>
+      </w:r>
+      <w:r>
+        <w:rPr>
+          <w:color w:val="CF8E6D"/>
+        </w:rPr>
+        <w:t xml:space="preserve">int </w:t>
+      </w:r>
+      <w:r>
+        <w:rPr>
+          <w:color w:val="BCBEC4"/>
+        </w:rPr>
+        <w:t>data){</w:t>
+      </w:r>
+      <w:r>
+        <w:rPr>
+          <w:color w:val="BCBEC4"/>
+        </w:rPr>
+        <w:br/>
+        <w:t xml:space="preserve">        </w:t>
+      </w:r>
+      <w:r>
+        <w:rPr>
+          <w:color w:val="C77DBB"/>
+        </w:rPr>
+        <w:t xml:space="preserve">root </w:t>
+      </w:r>
+      <w:r>
+        <w:rPr>
+          <w:color w:val="BCBEC4"/>
+        </w:rPr>
+        <w:t xml:space="preserve">= </w:t>
+      </w:r>
+      <w:proofErr w:type="spellStart"/>
+      <w:r>
+        <w:rPr>
+          <w:color w:val="BCBEC4"/>
+        </w:rPr>
+        <w:t>insertNode</w:t>
+      </w:r>
+      <w:proofErr w:type="spellEnd"/>
+      <w:r>
+        <w:rPr>
+          <w:color w:val="BCBEC4"/>
+        </w:rPr>
+        <w:t>(</w:t>
+      </w:r>
+      <w:r>
+        <w:rPr>
+          <w:color w:val="C77DBB"/>
+        </w:rPr>
+        <w:t>root</w:t>
+      </w:r>
+      <w:r>
+        <w:rPr>
+          <w:color w:val="BCBEC4"/>
+        </w:rPr>
+        <w:t>, data);</w:t>
+      </w:r>
+      <w:r>
+        <w:rPr>
+          <w:color w:val="BCBEC4"/>
+        </w:rPr>
+        <w:br/>
+        <w:t xml:space="preserve">    }</w:t>
+      </w:r>
+      <w:r>
+        <w:rPr>
+          <w:color w:val="BCBEC4"/>
+        </w:rPr>
+        <w:br/>
+      </w:r>
+      <w:r>
+        <w:rPr>
+          <w:color w:val="BCBEC4"/>
+        </w:rPr>
+        <w:br/>
+        <w:t xml:space="preserve">    </w:t>
+      </w:r>
+      <w:r>
+        <w:rPr>
+          <w:color w:val="CF8E6D"/>
+        </w:rPr>
+        <w:t xml:space="preserve">private </w:t>
+      </w:r>
+      <w:r>
+        <w:rPr>
+          <w:color w:val="BCBEC4"/>
+        </w:rPr>
+        <w:t xml:space="preserve">Node </w:t>
+      </w:r>
+      <w:proofErr w:type="spellStart"/>
+      <w:r>
+        <w:rPr>
+          <w:color w:val="56A8F5"/>
+        </w:rPr>
+        <w:t>insertNode</w:t>
+      </w:r>
+      <w:proofErr w:type="spellEnd"/>
+      <w:r>
+        <w:rPr>
+          <w:color w:val="BCBEC4"/>
+        </w:rPr>
+        <w:t xml:space="preserve">(Node node, </w:t>
+      </w:r>
+      <w:r>
+        <w:rPr>
+          <w:color w:val="CF8E6D"/>
+        </w:rPr>
+        <w:t xml:space="preserve">int </w:t>
+      </w:r>
+      <w:r>
+        <w:rPr>
+          <w:color w:val="BCBEC4"/>
+        </w:rPr>
+        <w:t>data){</w:t>
+      </w:r>
+      <w:r>
+        <w:rPr>
+          <w:color w:val="BCBEC4"/>
+        </w:rPr>
+        <w:br/>
+        <w:t xml:space="preserve">        </w:t>
+      </w:r>
+      <w:r>
+        <w:rPr>
+          <w:color w:val="CF8E6D"/>
+        </w:rPr>
+        <w:t xml:space="preserve">if </w:t>
+      </w:r>
+      <w:r>
+        <w:rPr>
+          <w:color w:val="BCBEC4"/>
+        </w:rPr>
+        <w:t xml:space="preserve">(node == </w:t>
+      </w:r>
+      <w:r>
+        <w:rPr>
+          <w:color w:val="CF8E6D"/>
+        </w:rPr>
+        <w:t>null</w:t>
+      </w:r>
+      <w:r>
+        <w:rPr>
+          <w:color w:val="BCBEC4"/>
+        </w:rPr>
+        <w:t>){</w:t>
+      </w:r>
+      <w:r>
+        <w:rPr>
+          <w:color w:val="BCBEC4"/>
+        </w:rPr>
+        <w:br/>
+        <w:t xml:space="preserve">            </w:t>
+      </w:r>
+      <w:r>
+        <w:rPr>
+          <w:color w:val="CF8E6D"/>
+        </w:rPr>
+        <w:t xml:space="preserve">return new </w:t>
+      </w:r>
+      <w:r>
+        <w:rPr>
+          <w:color w:val="BCBEC4"/>
+        </w:rPr>
+        <w:t>Node(data);</w:t>
+      </w:r>
+      <w:r>
+        <w:rPr>
+          <w:color w:val="BCBEC4"/>
+        </w:rPr>
+        <w:br/>
+        <w:t xml:space="preserve">        }</w:t>
+      </w:r>
+      <w:r>
+        <w:rPr>
+          <w:color w:val="BCBEC4"/>
+        </w:rPr>
+        <w:br/>
+        <w:t xml:space="preserve">        </w:t>
+      </w:r>
+      <w:r>
+        <w:rPr>
+          <w:color w:val="CF8E6D"/>
+        </w:rPr>
+        <w:t xml:space="preserve">if </w:t>
+      </w:r>
+      <w:r>
+        <w:rPr>
+          <w:color w:val="BCBEC4"/>
+        </w:rPr>
+        <w:t xml:space="preserve">(data &lt; </w:t>
+      </w:r>
+      <w:proofErr w:type="spellStart"/>
+      <w:r>
+        <w:rPr>
+          <w:color w:val="BCBEC4"/>
+        </w:rPr>
+        <w:t>node.</w:t>
+      </w:r>
+      <w:r>
+        <w:rPr>
+          <w:color w:val="C77DBB"/>
+        </w:rPr>
+        <w:t>data</w:t>
+      </w:r>
+      <w:proofErr w:type="spellEnd"/>
+      <w:r>
+        <w:rPr>
+          <w:color w:val="BCBEC4"/>
+        </w:rPr>
+        <w:t>){</w:t>
+      </w:r>
+      <w:r>
+        <w:rPr>
+          <w:color w:val="BCBEC4"/>
+        </w:rPr>
+        <w:br/>
+        <w:t xml:space="preserve">            </w:t>
+      </w:r>
+      <w:proofErr w:type="spellStart"/>
+      <w:r>
+        <w:rPr>
+          <w:color w:val="BCBEC4"/>
+        </w:rPr>
+        <w:t>node.</w:t>
+      </w:r>
+      <w:r>
+        <w:rPr>
+          <w:color w:val="C77DBB"/>
+        </w:rPr>
+        <w:t>left</w:t>
+      </w:r>
+      <w:proofErr w:type="spellEnd"/>
+      <w:r>
+        <w:rPr>
+          <w:color w:val="C77DBB"/>
+        </w:rPr>
+        <w:t xml:space="preserve"> </w:t>
+      </w:r>
+      <w:r>
+        <w:rPr>
+          <w:color w:val="BCBEC4"/>
+        </w:rPr>
+        <w:t xml:space="preserve">= </w:t>
+      </w:r>
+      <w:proofErr w:type="spellStart"/>
+      <w:r>
+        <w:rPr>
+          <w:color w:val="BCBEC4"/>
+        </w:rPr>
+        <w:t>insertNode</w:t>
+      </w:r>
+      <w:proofErr w:type="spellEnd"/>
+      <w:r>
+        <w:rPr>
+          <w:color w:val="BCBEC4"/>
+        </w:rPr>
+        <w:t>(</w:t>
+      </w:r>
+      <w:proofErr w:type="spellStart"/>
+      <w:r>
+        <w:rPr>
+          <w:color w:val="BCBEC4"/>
+        </w:rPr>
+        <w:t>node.</w:t>
+      </w:r>
+      <w:r>
+        <w:rPr>
+          <w:color w:val="C77DBB"/>
+        </w:rPr>
+        <w:t>left</w:t>
+      </w:r>
+      <w:proofErr w:type="spellEnd"/>
+      <w:r>
+        <w:rPr>
+          <w:color w:val="BCBEC4"/>
+        </w:rPr>
+        <w:t>, data);</w:t>
+      </w:r>
+      <w:r>
+        <w:rPr>
+          <w:color w:val="BCBEC4"/>
+        </w:rPr>
+        <w:br/>
+        <w:t xml:space="preserve">        } </w:t>
+      </w:r>
+      <w:r>
+        <w:rPr>
+          <w:color w:val="CF8E6D"/>
+        </w:rPr>
+        <w:t xml:space="preserve">else </w:t>
+      </w:r>
+      <w:r>
+        <w:rPr>
+          <w:color w:val="BCBEC4"/>
+        </w:rPr>
+        <w:t>{</w:t>
+      </w:r>
+      <w:r>
+        <w:rPr>
+          <w:color w:val="BCBEC4"/>
+        </w:rPr>
+        <w:br/>
+        <w:t xml:space="preserve">            </w:t>
+      </w:r>
+      <w:proofErr w:type="spellStart"/>
+      <w:r>
+        <w:rPr>
+          <w:color w:val="BCBEC4"/>
+        </w:rPr>
+        <w:t>node.</w:t>
+      </w:r>
+      <w:r>
+        <w:rPr>
+          <w:color w:val="C77DBB"/>
+        </w:rPr>
+        <w:t>right</w:t>
+      </w:r>
+      <w:proofErr w:type="spellEnd"/>
+      <w:r>
+        <w:rPr>
+          <w:color w:val="C77DBB"/>
+        </w:rPr>
+        <w:t xml:space="preserve"> </w:t>
+      </w:r>
+      <w:r>
+        <w:rPr>
+          <w:color w:val="BCBEC4"/>
+        </w:rPr>
+        <w:t xml:space="preserve">= </w:t>
+      </w:r>
+      <w:proofErr w:type="spellStart"/>
+      <w:r>
+        <w:rPr>
+          <w:color w:val="BCBEC4"/>
+        </w:rPr>
+        <w:t>insertNode</w:t>
+      </w:r>
+      <w:proofErr w:type="spellEnd"/>
+      <w:r>
+        <w:rPr>
+          <w:color w:val="BCBEC4"/>
+        </w:rPr>
+        <w:t>(</w:t>
+      </w:r>
+      <w:proofErr w:type="spellStart"/>
+      <w:r>
+        <w:rPr>
+          <w:color w:val="BCBEC4"/>
+        </w:rPr>
+        <w:t>node.</w:t>
+      </w:r>
+      <w:r>
+        <w:rPr>
+          <w:color w:val="C77DBB"/>
+        </w:rPr>
+        <w:t>right</w:t>
+      </w:r>
+      <w:proofErr w:type="spellEnd"/>
+      <w:r>
+        <w:rPr>
+          <w:color w:val="BCBEC4"/>
+        </w:rPr>
+        <w:t>, data);</w:t>
+      </w:r>
+      <w:r>
+        <w:rPr>
+          <w:color w:val="BCBEC4"/>
+        </w:rPr>
+        <w:br/>
+        <w:t xml:space="preserve">        }</w:t>
+      </w:r>
+      <w:r>
+        <w:rPr>
+          <w:color w:val="BCBEC4"/>
+        </w:rPr>
+        <w:br/>
+        <w:t xml:space="preserve">        </w:t>
+      </w:r>
+      <w:r>
+        <w:rPr>
+          <w:color w:val="CF8E6D"/>
+        </w:rPr>
+        <w:t xml:space="preserve">return </w:t>
+      </w:r>
+      <w:r>
+        <w:rPr>
+          <w:color w:val="BCBEC4"/>
+        </w:rPr>
+        <w:t>node;</w:t>
+      </w:r>
+      <w:r>
+        <w:rPr>
+          <w:color w:val="BCBEC4"/>
+        </w:rPr>
+        <w:br/>
+        <w:t xml:space="preserve">    }</w:t>
+      </w:r>
+      <w:r>
+        <w:rPr>
+          <w:color w:val="BCBEC4"/>
+        </w:rPr>
+        <w:br/>
+      </w:r>
+      <w:r>
+        <w:rPr>
+          <w:color w:val="BCBEC4"/>
+        </w:rPr>
+        <w:br/>
+        <w:t>}</w:t>
+      </w:r>
+      <w:r>
+        <w:rPr>
+          <w:color w:val="BCBEC4"/>
+        </w:rPr>
+        <w:br/>
+      </w:r>
+      <w:r>
+        <w:rPr>
+          <w:color w:val="BCBEC4"/>
+        </w:rPr>
+        <w:br/>
+      </w:r>
+      <w:r>
+        <w:rPr>
+          <w:color w:val="CF8E6D"/>
+        </w:rPr>
+        <w:t xml:space="preserve">public class </w:t>
+      </w:r>
+      <w:r>
+        <w:rPr>
+          <w:color w:val="BCBEC4"/>
+        </w:rPr>
+        <w:t>Task002 {</w:t>
+      </w:r>
+      <w:r>
+        <w:rPr>
+          <w:color w:val="BCBEC4"/>
+        </w:rPr>
+        <w:br/>
+        <w:t xml:space="preserve">    </w:t>
+      </w:r>
+      <w:r>
+        <w:rPr>
+          <w:color w:val="CF8E6D"/>
+        </w:rPr>
+        <w:t xml:space="preserve">public static void </w:t>
+      </w:r>
+      <w:r>
+        <w:rPr>
+          <w:color w:val="56A8F5"/>
+        </w:rPr>
+        <w:t>main</w:t>
+      </w:r>
+      <w:r>
+        <w:rPr>
+          <w:color w:val="BCBEC4"/>
+        </w:rPr>
+        <w:t xml:space="preserve">(String[] </w:t>
+      </w:r>
+      <w:proofErr w:type="spellStart"/>
+      <w:r>
+        <w:rPr>
+          <w:color w:val="BCBEC4"/>
+        </w:rPr>
+        <w:t>args</w:t>
+      </w:r>
+      <w:proofErr w:type="spellEnd"/>
+      <w:r>
+        <w:rPr>
+          <w:color w:val="BCBEC4"/>
+        </w:rPr>
+        <w:t>) {</w:t>
+      </w:r>
+      <w:r>
+        <w:rPr>
+          <w:color w:val="BCBEC4"/>
+        </w:rPr>
+        <w:br/>
+        <w:t xml:space="preserve">        </w:t>
+      </w:r>
+      <w:proofErr w:type="spellStart"/>
+      <w:r>
+        <w:rPr>
+          <w:color w:val="BCBEC4"/>
+        </w:rPr>
+        <w:t>BSTree</w:t>
+      </w:r>
+      <w:proofErr w:type="spellEnd"/>
+      <w:r>
+        <w:rPr>
+          <w:color w:val="BCBEC4"/>
+        </w:rPr>
+        <w:t xml:space="preserve"> </w:t>
+      </w:r>
+      <w:proofErr w:type="spellStart"/>
+      <w:r>
+        <w:rPr>
+          <w:color w:val="BCBEC4"/>
+        </w:rPr>
+        <w:t>bsTree</w:t>
+      </w:r>
+      <w:proofErr w:type="spellEnd"/>
+      <w:r>
+        <w:rPr>
+          <w:color w:val="BCBEC4"/>
+        </w:rPr>
+        <w:t xml:space="preserve"> = </w:t>
+      </w:r>
+      <w:r>
+        <w:rPr>
+          <w:color w:val="CF8E6D"/>
+        </w:rPr>
+        <w:t xml:space="preserve">new </w:t>
+      </w:r>
+      <w:proofErr w:type="spellStart"/>
+      <w:r>
+        <w:rPr>
+          <w:color w:val="BCBEC4"/>
+        </w:rPr>
+        <w:t>BSTree</w:t>
+      </w:r>
+      <w:proofErr w:type="spellEnd"/>
+      <w:r>
+        <w:rPr>
+          <w:color w:val="BCBEC4"/>
+        </w:rPr>
+        <w:t>();</w:t>
+      </w:r>
+      <w:r>
+        <w:rPr>
+          <w:color w:val="BCBEC4"/>
+        </w:rPr>
+        <w:br/>
+        <w:t xml:space="preserve">        </w:t>
+      </w:r>
+      <w:r>
+        <w:rPr>
+          <w:color w:val="CF8E6D"/>
+        </w:rPr>
+        <w:t>int</w:t>
+      </w:r>
+      <w:r>
+        <w:rPr>
+          <w:color w:val="BCBEC4"/>
+        </w:rPr>
+        <w:t xml:space="preserve">[] </w:t>
+      </w:r>
+      <w:proofErr w:type="spellStart"/>
+      <w:r>
+        <w:rPr>
+          <w:color w:val="BCBEC4"/>
+        </w:rPr>
+        <w:t>arr</w:t>
+      </w:r>
+      <w:proofErr w:type="spellEnd"/>
+      <w:r>
+        <w:rPr>
+          <w:color w:val="BCBEC4"/>
+        </w:rPr>
+        <w:t xml:space="preserve"> = {</w:t>
+      </w:r>
+      <w:r>
+        <w:rPr>
+          <w:color w:val="2AACB8"/>
+        </w:rPr>
+        <w:t>5</w:t>
+      </w:r>
+      <w:r>
+        <w:rPr>
+          <w:color w:val="BCBEC4"/>
+        </w:rPr>
+        <w:t xml:space="preserve">, </w:t>
+      </w:r>
+      <w:r>
+        <w:rPr>
+          <w:color w:val="2AACB8"/>
+        </w:rPr>
+        <w:t>1</w:t>
+      </w:r>
+      <w:r>
+        <w:rPr>
+          <w:color w:val="BCBEC4"/>
+        </w:rPr>
+        <w:t xml:space="preserve">, </w:t>
+      </w:r>
+      <w:r>
+        <w:rPr>
+          <w:color w:val="2AACB8"/>
+        </w:rPr>
+        <w:t>6</w:t>
+      </w:r>
+      <w:r>
+        <w:rPr>
+          <w:color w:val="BCBEC4"/>
+        </w:rPr>
+        <w:t xml:space="preserve">, </w:t>
+      </w:r>
+      <w:r>
+        <w:rPr>
+          <w:color w:val="2AACB8"/>
+        </w:rPr>
+        <w:t>4</w:t>
+      </w:r>
+      <w:r>
+        <w:rPr>
+          <w:color w:val="BCBEC4"/>
+        </w:rPr>
+        <w:t xml:space="preserve">, </w:t>
+      </w:r>
+      <w:r>
+        <w:rPr>
+          <w:color w:val="2AACB8"/>
+        </w:rPr>
+        <w:t>3</w:t>
+      </w:r>
+      <w:r>
+        <w:rPr>
+          <w:color w:val="BCBEC4"/>
+        </w:rPr>
+        <w:t xml:space="preserve">, </w:t>
+      </w:r>
+      <w:r>
+        <w:rPr>
+          <w:color w:val="2AACB8"/>
+        </w:rPr>
+        <w:t>2</w:t>
+      </w:r>
+      <w:r>
+        <w:rPr>
+          <w:color w:val="BCBEC4"/>
+        </w:rPr>
+        <w:t xml:space="preserve">, </w:t>
+      </w:r>
+      <w:r>
+        <w:rPr>
+          <w:color w:val="2AACB8"/>
+        </w:rPr>
+        <w:t>8</w:t>
+      </w:r>
+      <w:r>
+        <w:rPr>
+          <w:color w:val="BCBEC4"/>
+        </w:rPr>
+        <w:t xml:space="preserve">, </w:t>
+      </w:r>
+      <w:r>
+        <w:rPr>
+          <w:color w:val="2AACB8"/>
+        </w:rPr>
+        <w:t>7</w:t>
+      </w:r>
+      <w:r>
+        <w:rPr>
+          <w:color w:val="BCBEC4"/>
+        </w:rPr>
+        <w:t>};</w:t>
+      </w:r>
+      <w:r>
+        <w:rPr>
+          <w:color w:val="BCBEC4"/>
+        </w:rPr>
+        <w:br/>
+        <w:t xml:space="preserve">        </w:t>
+      </w:r>
+      <w:r>
+        <w:rPr>
+          <w:color w:val="CF8E6D"/>
+        </w:rPr>
+        <w:t xml:space="preserve">for </w:t>
+      </w:r>
+      <w:r>
+        <w:rPr>
+          <w:color w:val="BCBEC4"/>
+        </w:rPr>
+        <w:t>(</w:t>
+      </w:r>
+      <w:r>
+        <w:rPr>
+          <w:color w:val="CF8E6D"/>
+        </w:rPr>
+        <w:t xml:space="preserve">int </w:t>
+      </w:r>
+      <w:r>
+        <w:rPr>
+          <w:color w:val="BCBEC4"/>
+        </w:rPr>
+        <w:t xml:space="preserve">a:arr){ </w:t>
+      </w:r>
+      <w:proofErr w:type="spellStart"/>
+      <w:r>
+        <w:rPr>
+          <w:color w:val="BCBEC4"/>
+        </w:rPr>
+        <w:t>bsTree.insert</w:t>
+      </w:r>
+      <w:proofErr w:type="spellEnd"/>
+      <w:r>
+        <w:rPr>
+          <w:color w:val="BCBEC4"/>
+        </w:rPr>
+        <w:t>(a);}</w:t>
+      </w:r>
+      <w:r>
+        <w:rPr>
+          <w:color w:val="BCBEC4"/>
+        </w:rPr>
+        <w:br/>
+        <w:t xml:space="preserve">        </w:t>
+      </w:r>
+      <w:proofErr w:type="spellStart"/>
+      <w:r>
+        <w:rPr>
+          <w:color w:val="BCBEC4"/>
+        </w:rPr>
+        <w:t>System.</w:t>
+      </w:r>
+      <w:r>
+        <w:rPr>
+          <w:i/>
+          <w:iCs/>
+          <w:color w:val="C77DBB"/>
+        </w:rPr>
+        <w:t>out</w:t>
+      </w:r>
+      <w:r>
+        <w:rPr>
+          <w:color w:val="BCBEC4"/>
+        </w:rPr>
+        <w:t>.println</w:t>
+      </w:r>
+      <w:proofErr w:type="spellEnd"/>
+      <w:r>
+        <w:rPr>
+          <w:color w:val="BCBEC4"/>
+        </w:rPr>
+        <w:t>(</w:t>
+      </w:r>
+      <w:r>
+        <w:rPr>
+          <w:color w:val="6AAB73"/>
+        </w:rPr>
+        <w:t>"Created BS tree and inserted nodes."</w:t>
+      </w:r>
+      <w:r>
+        <w:rPr>
+          <w:color w:val="BCBEC4"/>
+        </w:rPr>
+        <w:t>);</w:t>
+      </w:r>
+      <w:r>
+        <w:rPr>
+          <w:color w:val="BCBEC4"/>
+        </w:rPr>
+        <w:br/>
+        <w:t xml:space="preserve">    }</w:t>
+      </w:r>
+      <w:r>
+        <w:rPr>
+          <w:color w:val="BCBEC4"/>
+        </w:rPr>
+        <w:br/>
+        <w:t>}</w:t>
+      </w:r>
+    </w:p>
+    <w:p>
+      <w:r>
+        <w:rPr>
+          <w:noProof/>
+        </w:rPr>
+        <w:drawing>
+          <wp:inline distT="0" distB="0" distL="0" distR="0" wp14:anchorId="6B8BF0D3" wp14:editId="36A61F43">
+            <wp:extent cx="5943600" cy="3120390"/>
+            <wp:effectExtent l="0" t="0" r="0" b="3810"/>
+            <wp:docPr id="2" name="Picture 2"/>
+            <wp:cNvGraphicFramePr>
+              <a:graphicFrameLocks xmlns:a="http://schemas.openxmlformats.org/drawingml/2006/main" noChangeAspect="1"/>
+            </wp:cNvGraphicFramePr>
+            <a:graphic xmlns:a="http://schemas.openxmlformats.org/drawingml/2006/main">
+              <a:graphicData uri="http://schemas.openxmlformats.org/drawingml/2006/picture">
+                <pic:pic xmlns:pic="http://schemas.openxmlformats.org/drawingml/2006/picture">
+                  <pic:nvPicPr>
+                    <pic:cNvPr id="1" name=""/>
+                    <pic:cNvPicPr/>
+                  </pic:nvPicPr>
+                  <pic:blipFill>
+                    <a:blip r:embed="rId5"/>
+                    <a:stretch>
+                      <a:fillRect/>
+                    </a:stretch>
+                  </pic:blipFill>
+                  <pic:spPr>
+                    <a:xfrm>
+                      <a:off x="0" y="0"/>
+                      <a:ext cx="5943600" cy="3120390"/>
+                    </a:xfrm>
+                    <a:prstGeom prst="rect">
+                      <a:avLst/>
+                    </a:prstGeom>
+                  </pic:spPr>
+                </pic:pic>
+              </a:graphicData>
+            </a:graphic>
+          </wp:inline>
+        </w:drawing>
+      </w:r>
+    </w:p>
     <w:p/>
     <w:sectPr>
       <w:pgSz w:w="12240" w:h="15840"/>
@@ -1381,7 +2313,6 @@
     <w:basedOn w:val="Normal"/>
     <w:link w:val="HTMLPreformattedChar"/>
     <w:uiPriority w:val="99"/>
-    <w:semiHidden/>
     <w:unhideWhenUsed/>
     <w:rsid w:val="003752CB"/>
     <w:pPr>
@@ -1416,7 +2347,6 @@
     <w:basedOn w:val="DefaultParagraphFont"/>
     <w:link w:val="HTMLPreformatted"/>
     <w:uiPriority w:val="99"/>
-    <w:semiHidden/>
     <w:rsid w:val="003752CB"/>
     <w:rPr>
       <w:rFonts w:ascii="Courier New" w:eastAsia="Times New Roman" w:hAnsi="Courier New" w:cs="Courier New"/>

</xml_diff>